<commit_message>
819542 Updated after SQA checklist review
</commit_message>
<xml_diff>
--- a/Env_Depl_Impl/Build 4/ib_2_0_p592_ig.docx
+++ b/Env_Depl_Impl/Build 4/ib_2_0_p592_ig.docx
@@ -12832,13 +12832,68 @@
           <w:ilvl w:val="0"/>
           <w:numId w:val="17"/>
         </w:numPr>
-      </w:pPr>
-      <w:r>
         <w:rPr>
-          <w:color w:val="000000" w:themeColor="text1"/>
+          <w:del w:id="318" w:author="Jutzi, William Christopher (LTS)" w:date="2018-09-27T08:38:00Z"/>
         </w:rPr>
-        <w:t>User selects TPJI for system to generate the TPJI listing.</w:t>
-      </w:r>
+      </w:pPr>
+      <w:ins w:id="319" w:author="Jutzi, William Christopher (LTS)" w:date="2018-09-27T08:37:00Z">
+        <w:r>
+          <w:rPr>
+            <w:color w:val="000000" w:themeColor="text1"/>
+          </w:rPr>
+          <w:t>Third Party Joint Inquiry</w:t>
+        </w:r>
+        <w:r>
+          <w:rPr>
+            <w:color w:val="000000" w:themeColor="text1"/>
+          </w:rPr>
+          <w:t xml:space="preserve"> [</w:t>
+        </w:r>
+        <w:r>
+          <w:rPr>
+            <w:color w:val="000000" w:themeColor="text1"/>
+          </w:rPr>
+          <w:t>IBJ THIRD PARTY JOINT INQUIRY</w:t>
+        </w:r>
+        <w:r>
+          <w:rPr>
+            <w:color w:val="000000" w:themeColor="text1"/>
+          </w:rPr>
+          <w:t xml:space="preserve">] </w:t>
+        </w:r>
+      </w:ins>
+      <w:ins w:id="320" w:author="Jutzi, William Christopher (LTS)" w:date="2018-09-27T08:38:00Z">
+        <w:r>
+          <w:rPr>
+            <w:color w:val="000000" w:themeColor="text1"/>
+          </w:rPr>
+          <w:t xml:space="preserve">- </w:t>
+        </w:r>
+      </w:ins>
+      <w:ins w:id="321" w:author="Jutzi, William Christopher (LTS)" w:date="2018-09-27T08:39:00Z">
+        <w:r>
+          <w:rPr>
+            <w:color w:val="000000" w:themeColor="text1"/>
+          </w:rPr>
+          <w:t xml:space="preserve">The IB System </w:t>
+        </w:r>
+      </w:ins>
+      <w:ins w:id="322" w:author="Jutzi, William Christopher (LTS)" w:date="2018-09-27T08:37:00Z">
+        <w:r>
+          <w:rPr>
+            <w:color w:val="000000" w:themeColor="text1"/>
+          </w:rPr>
+          <w:t>will</w:t>
+        </w:r>
+      </w:ins>
+      <w:del w:id="323" w:author="Jutzi, William Christopher (LTS)" w:date="2018-09-27T08:38:00Z">
+        <w:r>
+          <w:rPr>
+            <w:color w:val="000000" w:themeColor="text1"/>
+          </w:rPr>
+          <w:delText>User selects TPJI for system to generate the TPJI listing.</w:delText>
+        </w:r>
+      </w:del>
     </w:p>
     <w:p>
       <w:pPr>
@@ -12847,13 +12902,18 @@
           <w:ilvl w:val="0"/>
           <w:numId w:val="17"/>
         </w:numPr>
-      </w:pPr>
-      <w:r>
         <w:rPr>
-          <w:color w:val="000000" w:themeColor="text1"/>
+          <w:del w:id="324" w:author="Jutzi, William Christopher (LTS)" w:date="2018-09-27T08:38:00Z"/>
         </w:rPr>
-        <w:t>User enters a patient’s name.</w:t>
-      </w:r>
+      </w:pPr>
+      <w:del w:id="325" w:author="Jutzi, William Christopher (LTS)" w:date="2018-09-27T08:38:00Z">
+        <w:r>
+          <w:rPr>
+            <w:color w:val="000000" w:themeColor="text1"/>
+          </w:rPr>
+          <w:delText>User enters a patient’s name.</w:delText>
+        </w:r>
+      </w:del>
     </w:p>
     <w:p>
       <w:pPr>
@@ -12862,13 +12922,26 @@
           <w:ilvl w:val="0"/>
           <w:numId w:val="17"/>
         </w:numPr>
-      </w:pPr>
-      <w:r>
         <w:rPr>
-          <w:color w:val="000000" w:themeColor="text1"/>
+          <w:del w:id="326" w:author="Jutzi, William Christopher (LTS)" w:date="2018-09-27T08:38:00Z"/>
         </w:rPr>
-        <w:t>The IB System displays the Active Bills list for the patient in the TPJI screen.</w:t>
-      </w:r>
+      </w:pPr>
+      <w:del w:id="327" w:author="Jutzi, William Christopher (LTS)" w:date="2018-09-27T08:38:00Z">
+        <w:r>
+          <w:rPr>
+            <w:color w:val="000000" w:themeColor="text1"/>
+          </w:rPr>
+          <w:delText>The IB System displays the Active Bills list for the patient in the TPJI screen.</w:delText>
+        </w:r>
+      </w:del>
+      <w:ins w:id="328" w:author="Jutzi, William Christopher (LTS)" w:date="2018-09-27T08:38:00Z">
+        <w:r>
+          <w:rPr>
+            <w:color w:val="000000" w:themeColor="text1"/>
+          </w:rPr>
+          <w:t xml:space="preserve"> </w:t>
+        </w:r>
+      </w:ins>
     </w:p>
     <w:p>
       <w:pPr>
@@ -12878,11 +12951,33 @@
           <w:numId w:val="17"/>
         </w:numPr>
       </w:pPr>
+      <w:del w:id="329" w:author="Jutzi, William Christopher (LTS)" w:date="2018-09-27T08:38:00Z">
+        <w:r>
+          <w:rPr>
+            <w:color w:val="000000" w:themeColor="text1"/>
+          </w:rPr>
+          <w:delText xml:space="preserve">The IB System </w:delText>
+        </w:r>
+      </w:del>
       <w:r>
         <w:rPr>
           <w:color w:val="000000" w:themeColor="text1"/>
         </w:rPr>
-        <w:t>The IB System displays ‘D’ in the Type column for all entries on the list that are for dental claims.</w:t>
+        <w:t>display</w:t>
+      </w:r>
+      <w:del w:id="330" w:author="Jutzi, William Christopher (LTS)" w:date="2018-09-27T08:38:00Z">
+        <w:r>
+          <w:rPr>
+            <w:color w:val="000000" w:themeColor="text1"/>
+          </w:rPr>
+          <w:delText>s</w:delText>
+        </w:r>
+      </w:del>
+      <w:r>
+        <w:rPr>
+          <w:color w:val="000000" w:themeColor="text1"/>
+        </w:rPr>
+        <w:t xml:space="preserve"> ‘D’ in the Type column for all entries on the list that are for dental claims.</w:t>
       </w:r>
     </w:p>
     <w:p>
@@ -12892,13 +12987,18 @@
           <w:ilvl w:val="0"/>
           <w:numId w:val="17"/>
         </w:numPr>
-      </w:pPr>
-      <w:r>
         <w:rPr>
-          <w:color w:val="000000" w:themeColor="text1"/>
+          <w:del w:id="331" w:author="Jutzi, William Christopher (LTS)" w:date="2018-09-27T08:38:00Z"/>
         </w:rPr>
-        <w:t>User enter IL to display the Inactive Bills List for the patient in the TPJI screen.</w:t>
-      </w:r>
+      </w:pPr>
+      <w:del w:id="332" w:author="Jutzi, William Christopher (LTS)" w:date="2018-09-27T08:38:00Z">
+        <w:r>
+          <w:rPr>
+            <w:color w:val="000000" w:themeColor="text1"/>
+          </w:rPr>
+          <w:delText>User enter IL to display the Inactive Bills List for the patient in the TPJI screen.</w:delText>
+        </w:r>
+      </w:del>
     </w:p>
     <w:p>
       <w:pPr>
@@ -12907,13 +13007,18 @@
           <w:ilvl w:val="0"/>
           <w:numId w:val="17"/>
         </w:numPr>
-      </w:pPr>
-      <w:r>
         <w:rPr>
-          <w:color w:val="000000" w:themeColor="text1"/>
+          <w:del w:id="333" w:author="Jutzi, William Christopher (LTS)" w:date="2018-09-27T08:38:00Z"/>
         </w:rPr>
-        <w:t>The IB System displays ‘D’ in the Type column for all entries on the list that are for dental claims.</w:t>
-      </w:r>
+      </w:pPr>
+      <w:del w:id="334" w:author="Jutzi, William Christopher (LTS)" w:date="2018-09-27T08:38:00Z">
+        <w:r>
+          <w:rPr>
+            <w:color w:val="000000" w:themeColor="text1"/>
+          </w:rPr>
+          <w:delText>The IB System displays ‘D’ in the Type column for all entries on the list that are for dental claims.</w:delText>
+        </w:r>
+      </w:del>
     </w:p>
     <w:p/>
     <w:p>
@@ -12933,7 +13038,39 @@
         <w:rPr>
           <w:color w:val="000000" w:themeColor="text1"/>
         </w:rPr>
-        <w:t>Insurance Company Entry/Edit – The IB System will provide the ability for users to define a primary payer ID – EDI – Dental Payer Primary ID.</w:t>
+        <w:t xml:space="preserve">Insurance Company Entry/Edit </w:t>
+      </w:r>
+      <w:ins w:id="335" w:author="Jutzi, William Christopher (LTS)" w:date="2018-09-27T08:41:00Z">
+        <w:r>
+          <w:rPr>
+            <w:color w:val="000000" w:themeColor="text1"/>
+          </w:rPr>
+          <w:t>[</w:t>
+        </w:r>
+        <w:r>
+          <w:rPr>
+            <w:color w:val="000000" w:themeColor="text1"/>
+          </w:rPr>
+          <w:t>IBCN INSURANCE CO EDIT</w:t>
+        </w:r>
+        <w:r>
+          <w:rPr>
+            <w:color w:val="000000" w:themeColor="text1"/>
+          </w:rPr>
+          <w:t>]</w:t>
+        </w:r>
+        <w:r>
+          <w:rPr>
+            <w:color w:val="000000" w:themeColor="text1"/>
+          </w:rPr>
+          <w:t xml:space="preserve"> </w:t>
+        </w:r>
+      </w:ins>
+      <w:r>
+        <w:rPr>
+          <w:color w:val="000000" w:themeColor="text1"/>
+        </w:rPr>
+        <w:t>– The IB System will provide the ability for users to define a primary payer ID – EDI – Dental Payer Primary ID.</w:t>
       </w:r>
     </w:p>
     <w:p>
@@ -13122,6 +13259,19 @@
       <w:r>
         <w:t>View/Print EOB</w:t>
       </w:r>
+      <w:ins w:id="336" w:author="Jutzi, William Christopher (LTS)" w:date="2018-09-27T08:52:00Z">
+        <w:r>
+          <w:t xml:space="preserve"> [</w:t>
+        </w:r>
+        <w:r>
+          <w:t>IBCE PRINT EOB</w:t>
+        </w:r>
+        <w:r>
+          <w:t>]</w:t>
+        </w:r>
+      </w:ins>
+      <w:bookmarkStart w:id="337" w:name="_GoBack"/>
+      <w:bookmarkEnd w:id="337"/>
     </w:p>
     <w:p>
       <w:pPr>
@@ -13134,6 +13284,14 @@
       <w:r>
         <w:t>EDI Claim Status Report</w:t>
       </w:r>
+      <w:ins w:id="338" w:author="Jutzi, William Christopher (LTS)" w:date="2018-09-27T08:44:00Z">
+        <w:r>
+          <w:t xml:space="preserve"> </w:t>
+        </w:r>
+        <w:r>
+          <w:t>[IBCED EDI CLAIM STATUS REPORT]</w:t>
+        </w:r>
+      </w:ins>
     </w:p>
     <w:p>
       <w:pPr>
@@ -13146,6 +13304,14 @@
       <w:r>
         <w:t>View/Resubmit Claims – Live or Test</w:t>
       </w:r>
+      <w:ins w:id="339" w:author="Jutzi, William Christopher (LTS)" w:date="2018-09-27T08:46:00Z">
+        <w:r>
+          <w:t xml:space="preserve"> </w:t>
+        </w:r>
+        <w:r>
+          <w:t>[IBCE PREV TRANSMITTED CLAIMS]</w:t>
+        </w:r>
+      </w:ins>
     </w:p>
     <w:p>
       <w:pPr>
@@ -13158,6 +13324,19 @@
       <w:r>
         <w:t>Ready for Extract Status Report</w:t>
       </w:r>
+      <w:ins w:id="340" w:author="Jutzi, William Christopher (LTS)" w:date="2018-09-27T08:45:00Z">
+        <w:r>
+          <w:rPr>
+            <w:rFonts w:ascii="r_ansi" w:hAnsi="r_ansi" w:cs="r_ansi"/>
+            <w:sz w:val="20"/>
+            <w:szCs w:val="20"/>
+          </w:rPr>
+          <w:t xml:space="preserve"> </w:t>
+        </w:r>
+        <w:r>
+          <w:t>[IBCE READY FOR EXTRACT REP]</w:t>
+        </w:r>
+      </w:ins>
     </w:p>
     <w:p>
       <w:pPr>
@@ -13170,6 +13349,16 @@
       <w:r>
         <w:t>HCCH Payer ID Report</w:t>
       </w:r>
+      <w:ins w:id="341" w:author="Jutzi, William Christopher (LTS)" w:date="2018-09-27T08:45:00Z">
+        <w:r>
+          <w:t xml:space="preserve"> </w:t>
+        </w:r>
+      </w:ins>
+      <w:ins w:id="342" w:author="Jutzi, William Christopher (LTS)" w:date="2018-09-27T08:47:00Z">
+        <w:r>
+          <w:t>[IB HCCH PAYER ID REPORT]</w:t>
+        </w:r>
+      </w:ins>
     </w:p>
     <w:p>
       <w:pPr>
@@ -13182,6 +13371,14 @@
       <w:r>
         <w:t>View/Print EDI Bill Extract Data</w:t>
       </w:r>
+      <w:ins w:id="343" w:author="Jutzi, William Christopher (LTS)" w:date="2018-09-27T08:43:00Z">
+        <w:r>
+          <w:t xml:space="preserve"> </w:t>
+        </w:r>
+        <w:r>
+          <w:t>[IBCE EDI VIEW/PRINT EXTRACT]</w:t>
+        </w:r>
+      </w:ins>
     </w:p>
     <w:p>
       <w:pPr>
@@ -13194,6 +13391,24 @@
       <w:r>
         <w:t>Provider ID Query (CPAC)</w:t>
       </w:r>
+      <w:ins w:id="344" w:author="Jutzi, William Christopher (LTS)" w:date="2018-09-27T08:45:00Z">
+        <w:r>
+          <w:t xml:space="preserve"> </w:t>
+        </w:r>
+      </w:ins>
+      <w:ins w:id="345" w:author="Jutzi, William Christopher (LTS)" w:date="2018-09-27T08:49:00Z">
+        <w:r>
+          <w:t>[</w:t>
+        </w:r>
+      </w:ins>
+      <w:ins w:id="346" w:author="Jutzi, William Christopher (LTS)" w:date="2018-09-27T08:50:00Z">
+        <w:r>
+          <w:t>IBCE PROVIDER ID QUER</w:t>
+        </w:r>
+        <w:r>
+          <w:t>Y]</w:t>
+        </w:r>
+      </w:ins>
     </w:p>
     <w:p>
       <w:pPr>
@@ -13236,7 +13451,14 @@
         <w:rPr>
           <w:color w:val="000000" w:themeColor="text1"/>
         </w:rPr>
-        <w:t>When a claim is on both the CSA – Claims Status Awaiting Resolution [IBCE CLAIM STATUS AWAITING] and the CBW – COB Management Worklist [IBCE COB MANAGEMENT] worklists, the Biller should be able to address the CSA</w:t>
+        <w:t xml:space="preserve">When a claim is on both the CSA – Claims Status Awaiting Resolution [IBCE CLAIM STATUS AWAITING] and the CBW – COB Management Worklist [IBCE COB MANAGEMENT] </w:t>
+      </w:r>
+      <w:r>
+        <w:rPr>
+          <w:color w:val="000000" w:themeColor="text1"/>
+        </w:rPr>
+        <w:lastRenderedPageBreak/>
+        <w:t>worklists, the Biller should be able to address the CSA</w:t>
       </w:r>
       <w:r>
         <w:rPr>
@@ -13277,7 +13499,7 @@
       <w:pPr>
         <w:pStyle w:val="Heading2"/>
       </w:pPr>
-      <w:bookmarkStart w:id="318" w:name="_Toc487628726"/>
+      <w:bookmarkStart w:id="347" w:name="_Toc487628726"/>
       <w:r>
         <w:t>Back-Out</w:t>
       </w:r>
@@ -13287,7 +13509,7 @@
       <w:r>
         <w:t>Criteria</w:t>
       </w:r>
-      <w:bookmarkEnd w:id="318"/>
+      <w:bookmarkEnd w:id="347"/>
     </w:p>
     <w:p>
       <w:r>
@@ -13336,7 +13558,7 @@
       <w:pPr>
         <w:pStyle w:val="Heading2"/>
       </w:pPr>
-      <w:bookmarkStart w:id="319" w:name="_Toc487628727"/>
+      <w:bookmarkStart w:id="348" w:name="_Toc487628727"/>
       <w:r>
         <w:t>Back-Out</w:t>
       </w:r>
@@ -13346,7 +13568,7 @@
       <w:r>
         <w:t>Risks</w:t>
       </w:r>
-      <w:bookmarkEnd w:id="319"/>
+      <w:bookmarkEnd w:id="348"/>
     </w:p>
     <w:p>
       <w:pPr>
@@ -13378,22 +13600,22 @@
       <w:pPr>
         <w:pStyle w:val="Heading2"/>
       </w:pPr>
-      <w:bookmarkStart w:id="320" w:name="_Toc487628728"/>
+      <w:bookmarkStart w:id="349" w:name="_Toc487628728"/>
       <w:r>
         <w:t xml:space="preserve">Authority for </w:t>
       </w:r>
       <w:r>
         <w:t>Back-Out</w:t>
       </w:r>
-      <w:bookmarkEnd w:id="320"/>
+      <w:bookmarkEnd w:id="349"/>
     </w:p>
     <w:p>
       <w:pPr>
         <w:rPr>
-          <w:ins w:id="321" w:author="Jutzi, William Christopher (LTS)" w:date="2018-09-24T10:30:00Z"/>
+          <w:ins w:id="350" w:author="Jutzi, William Christopher (LTS)" w:date="2018-09-24T10:30:00Z"/>
         </w:rPr>
       </w:pPr>
-      <w:del w:id="322" w:author="Jutzi, William Christopher (LTS)" w:date="2018-09-24T10:39:00Z">
+      <w:del w:id="351" w:author="Jutzi, William Christopher (LTS)" w:date="2018-09-24T10:39:00Z">
         <w:r>
           <w:delText>The order would com</w:delText>
         </w:r>
@@ -13410,7 +13632,7 @@
           <w:delText>ners such as FSC and the HCCH to determine the appropriate course of action. eBilling is tightly integrated with these external partners and a back-out of the patch should not be a standalone decision.</w:delText>
         </w:r>
       </w:del>
-      <w:ins w:id="323" w:author="Jutzi, William Christopher (LTS)" w:date="2018-09-24T10:30:00Z">
+      <w:ins w:id="352" w:author="Jutzi, William Christopher (LTS)" w:date="2018-09-24T10:30:00Z">
         <w:r>
           <w:t xml:space="preserve">Any back-out decision should </w:t>
         </w:r>
@@ -13463,12 +13685,12 @@
           <w:t>and if appropriate, external trading partners such as the VA Financial Service Center (FSC)</w:t>
         </w:r>
       </w:ins>
-      <w:ins w:id="324" w:author="Jutzi, William Christopher (LTS)" w:date="2018-09-24T10:38:00Z">
+      <w:ins w:id="353" w:author="Jutzi, William Christopher (LTS)" w:date="2018-09-24T10:38:00Z">
         <w:r>
           <w:t xml:space="preserve"> or</w:t>
         </w:r>
       </w:ins>
-      <w:ins w:id="325" w:author="Jutzi, William Christopher (LTS)" w:date="2018-09-24T10:30:00Z">
+      <w:ins w:id="354" w:author="Jutzi, William Christopher (LTS)" w:date="2018-09-24T10:30:00Z">
         <w:r>
           <w:t xml:space="preserve"> </w:t>
         </w:r>
@@ -13485,23 +13707,23 @@
       <w:pPr>
         <w:pStyle w:val="Heading2"/>
       </w:pPr>
-      <w:bookmarkStart w:id="326" w:name="_Toc487628729"/>
-      <w:bookmarkStart w:id="327" w:name="_Toc471401656"/>
-      <w:bookmarkStart w:id="328" w:name="_Toc471401824"/>
-      <w:bookmarkEnd w:id="327"/>
-      <w:bookmarkEnd w:id="328"/>
+      <w:bookmarkStart w:id="355" w:name="_Toc471401656"/>
+      <w:bookmarkStart w:id="356" w:name="_Toc471401824"/>
+      <w:bookmarkStart w:id="357" w:name="_Toc487628729"/>
+      <w:bookmarkEnd w:id="355"/>
+      <w:bookmarkEnd w:id="356"/>
       <w:r>
         <w:t>Back-Out</w:t>
       </w:r>
       <w:r>
         <w:t xml:space="preserve"> Procedure</w:t>
       </w:r>
-      <w:bookmarkEnd w:id="326"/>
+      <w:bookmarkEnd w:id="357"/>
     </w:p>
     <w:p>
       <w:pPr>
         <w:rPr>
-          <w:ins w:id="329" w:author="Jutzi, William Christopher (LTS)" w:date="2018-09-24T10:41:00Z"/>
+          <w:ins w:id="358" w:author="Jutzi, William Christopher (LTS)" w:date="2018-09-24T10:41:00Z"/>
         </w:rPr>
       </w:pPr>
       <w:r>
@@ -13544,7 +13766,7 @@
       <w:r>
         <w:t xml:space="preserve"> ticket if it is a nationally released patch. </w:t>
       </w:r>
-      <w:del w:id="330" w:author="Jutzi, William Christopher (LTS)" w:date="2018-09-24T10:40:00Z">
+      <w:del w:id="359" w:author="Jutzi, William Christopher (LTS)" w:date="2018-09-24T10:40:00Z">
         <w:r>
           <w:delText>If not, the site should contact the Enterprise Program Management Office (EPMO) team directly for specific solutions to their unique problems</w:delText>
         </w:r>
@@ -13556,17 +13778,17 @@
     <w:p>
       <w:pPr>
         <w:rPr>
-          <w:ins w:id="331" w:author="Jutzi, William Christopher (LTS)" w:date="2018-09-24T10:40:00Z"/>
+          <w:ins w:id="360" w:author="Jutzi, William Christopher (LTS)" w:date="2018-09-24T10:40:00Z"/>
         </w:rPr>
       </w:pPr>
     </w:p>
     <w:p>
       <w:pPr>
         <w:rPr>
-          <w:del w:id="332" w:author="Jutzi, William Christopher (LTS)" w:date="2018-09-24T10:41:00Z"/>
+          <w:del w:id="361" w:author="Jutzi, William Christopher (LTS)" w:date="2018-09-24T10:41:00Z"/>
         </w:rPr>
       </w:pPr>
-      <w:ins w:id="333" w:author="Jutzi, William Christopher (LTS)" w:date="2018-09-24T10:41:00Z">
+      <w:ins w:id="362" w:author="Jutzi, William Christopher (LTS)" w:date="2018-09-24T10:41:00Z">
         <w:r>
           <w:t xml:space="preserve">Back-Out Procedure prior to National </w:t>
         </w:r>
@@ -13579,10 +13801,10 @@
     <w:p>
       <w:pPr>
         <w:rPr>
-          <w:ins w:id="334" w:author="Jutzi, William Christopher (LTS)" w:date="2018-09-24T10:40:00Z"/>
+          <w:ins w:id="363" w:author="Jutzi, William Christopher (LTS)" w:date="2018-09-24T10:40:00Z"/>
         </w:rPr>
       </w:pPr>
-      <w:ins w:id="335" w:author="Jutzi, William Christopher (LTS)" w:date="2018-09-24T10:40:00Z">
+      <w:ins w:id="364" w:author="Jutzi, William Christopher (LTS)" w:date="2018-09-24T10:40:00Z">
         <w:r>
           <w:t>If</w:t>
         </w:r>
@@ -13621,7 +13843,6 @@
         </w:numPr>
       </w:pPr>
       <w:r>
-        <w:lastRenderedPageBreak/>
         <w:t>Routines</w:t>
       </w:r>
     </w:p>
@@ -13692,6 +13913,9 @@
           <w:ilvl w:val="1"/>
           <w:numId w:val="23"/>
         </w:numPr>
+        <w:rPr>
+          <w:ins w:id="365" w:author="Jutzi, William Christopher (LTS)" w:date="2018-09-27T08:31:00Z"/>
+        </w:rPr>
       </w:pPr>
       <w:r>
         <w:t>Insurance File [#36]</w:t>
@@ -13705,9 +13929,17 @@
           <w:numId w:val="23"/>
         </w:numPr>
       </w:pPr>
-      <w:r>
-        <w:t>IB Error File [#350.8]</w:t>
-      </w:r>
+      <w:ins w:id="366" w:author="Jutzi, William Christopher (LTS)" w:date="2018-09-27T08:33:00Z">
+        <w:r>
+          <w:t>277EDI ID NUMBER Sub-file [</w:t>
+        </w:r>
+        <w:r>
+          <w:t>#36.017</w:t>
+        </w:r>
+        <w:r>
+          <w:t>]</w:t>
+        </w:r>
+      </w:ins>
     </w:p>
     <w:p>
       <w:pPr>
@@ -13718,10 +13950,7 @@
         </w:numPr>
       </w:pPr>
       <w:r>
-        <w:t>IB Site Parameters File</w:t>
-      </w:r>
-      <w:r>
-        <w:t xml:space="preserve"> [#350.9]</w:t>
+        <w:t>IB Error File [#350.8]</w:t>
       </w:r>
     </w:p>
     <w:p>
@@ -13733,7 +13962,10 @@
         </w:numPr>
       </w:pPr>
       <w:r>
-        <w:t>Bill Form Type File [#353]</w:t>
+        <w:t>IB Site Parameters File</w:t>
+      </w:r>
+      <w:r>
+        <w:t xml:space="preserve"> [#350.9]</w:t>
       </w:r>
     </w:p>
     <w:p>
@@ -13745,7 +13977,7 @@
         </w:numPr>
       </w:pPr>
       <w:r>
-        <w:t>Type of Service File [#353.2]</w:t>
+        <w:t>Bill Form Type File [#353]</w:t>
       </w:r>
     </w:p>
     <w:p>
@@ -13757,13 +13989,8 @@
         </w:numPr>
       </w:pPr>
       <w:r>
-        <w:t>I</w:t>
-      </w:r>
-      <w:r>
-        <w:t>B</w:t>
-      </w:r>
-      <w:r>
-        <w:t xml:space="preserve"> Attachment Report Type File [#353.3]</w:t>
+        <w:lastRenderedPageBreak/>
+        <w:t>Type of Service File [#353.2]</w:t>
       </w:r>
     </w:p>
     <w:p>
@@ -13775,7 +14002,13 @@
         </w:numPr>
       </w:pPr>
       <w:r>
-        <w:t>EDI Transmission Batch File [#364.1]</w:t>
+        <w:t>I</w:t>
+      </w:r>
+      <w:r>
+        <w:t>B</w:t>
+      </w:r>
+      <w:r>
+        <w:t xml:space="preserve"> Attachment Report Type File [#353.3]</w:t>
       </w:r>
     </w:p>
     <w:p>
@@ -13787,7 +14020,7 @@
         </w:numPr>
       </w:pPr>
       <w:r>
-        <w:t>IB EDI Transmission Rule File [#364.4]</w:t>
+        <w:t>EDI Transmission Batch File [#364.1]</w:t>
       </w:r>
     </w:p>
     <w:p>
@@ -13799,7 +14032,7 @@
         </w:numPr>
       </w:pPr>
       <w:r>
-        <w:t>IB Data Element Definition File [#364.5]</w:t>
+        <w:t>IB EDI Transmission Rule File [#364.4]</w:t>
       </w:r>
     </w:p>
     <w:p>
@@ -13811,10 +14044,7 @@
         </w:numPr>
       </w:pPr>
       <w:r>
-        <w:t>IB Form Skeleton Definition File</w:t>
-      </w:r>
-      <w:r>
-        <w:t xml:space="preserve"> [#364.6]</w:t>
+        <w:t>IB Data Element Definition File [#364.5]</w:t>
       </w:r>
     </w:p>
     <w:p>
@@ -13826,10 +14056,10 @@
         </w:numPr>
       </w:pPr>
       <w:r>
-        <w:t>IB Form Field Content File</w:t>
-      </w:r>
-      <w:r>
-        <w:t xml:space="preserve"> [#364.7]</w:t>
+        <w:t>IB Form Skeleton Definition File</w:t>
+      </w:r>
+      <w:r>
+        <w:t xml:space="preserve"> [#364.6]</w:t>
       </w:r>
     </w:p>
     <w:p>
@@ -13841,7 +14071,10 @@
         </w:numPr>
       </w:pPr>
       <w:r>
-        <w:t>Bill/Claims File [#399]</w:t>
+        <w:t>IB Form Field Content File</w:t>
+      </w:r>
+      <w:r>
+        <w:t xml:space="preserve"> [#364.7]</w:t>
       </w:r>
     </w:p>
     <w:p>
@@ -13853,7 +14086,7 @@
         </w:numPr>
       </w:pPr>
       <w:r>
-        <w:t>Bill/Claims Provider Sub-file [#399.0222]</w:t>
+        <w:t>Bill/Claims File [#399]</w:t>
       </w:r>
     </w:p>
     <w:p>
@@ -13865,7 +14098,7 @@
         </w:numPr>
       </w:pPr>
       <w:r>
-        <w:t>Bill/Claims Procedures Sub-file [#399.0304]</w:t>
+        <w:t>Bill/Claims Provider Sub-file [#399.0222]</w:t>
       </w:r>
     </w:p>
     <w:p>
@@ -13877,7 +14110,7 @@
         </w:numPr>
       </w:pPr>
       <w:r>
-        <w:t>Bill/Claims Line Provider Sub-file [#399.0404]</w:t>
+        <w:t>Bill/Claims Procedures Sub-file [#399.0304]</w:t>
       </w:r>
     </w:p>
     <w:p>
@@ -13889,7 +14122,7 @@
         </w:numPr>
       </w:pPr>
       <w:r>
-        <w:t>Bill/Claims Occurrence Code Sub-file [#399.041]</w:t>
+        <w:t>Bill/Claims Line Provider Sub-file [#399.0404]</w:t>
       </w:r>
     </w:p>
     <w:p>
@@ -13901,7 +14134,7 @@
         </w:numPr>
       </w:pPr>
       <w:r>
-        <w:t>Bill/Claims Tooth Number Sub-file [#399.096]</w:t>
+        <w:t>Bill/Claims Occurrence Code Sub-file [#399.041]</w:t>
       </w:r>
     </w:p>
     <w:p>
@@ -13913,6 +14146,18 @@
         </w:numPr>
       </w:pPr>
       <w:r>
+        <w:t>Bill/Claims Tooth Number Sub-file [#399.096]</w:t>
+      </w:r>
+    </w:p>
+    <w:p>
+      <w:pPr>
+        <w:pStyle w:val="ListParagraph"/>
+        <w:numPr>
+          <w:ilvl w:val="1"/>
+          <w:numId w:val="23"/>
+        </w:numPr>
+      </w:pPr>
+      <w:r>
         <w:t>Bill/Claims Tooth Information Sub-file [#399.30491]</w:t>
       </w:r>
     </w:p>
@@ -13964,7 +14209,7 @@
       <w:r>
         <w:t>Please contact the EPMO</w:t>
       </w:r>
-      <w:ins w:id="336" w:author="Jutzi, William Christopher (LTS)" w:date="2018-09-24T10:41:00Z">
+      <w:ins w:id="367" w:author="Jutzi, William Christopher (LTS)" w:date="2018-09-24T10:41:00Z">
         <w:r>
           <w:t xml:space="preserve"> development</w:t>
         </w:r>
@@ -13983,47 +14228,39 @@
       <w:pPr>
         <w:pStyle w:val="Heading2"/>
       </w:pPr>
-      <w:bookmarkStart w:id="337" w:name="_Toc471396383"/>
-      <w:bookmarkStart w:id="338" w:name="_Toc471401658"/>
-      <w:bookmarkStart w:id="339" w:name="_Toc471401826"/>
-      <w:bookmarkStart w:id="340" w:name="_Toc487628730"/>
-      <w:bookmarkEnd w:id="337"/>
-      <w:bookmarkEnd w:id="338"/>
-      <w:bookmarkEnd w:id="339"/>
+      <w:bookmarkStart w:id="368" w:name="_Toc471396383"/>
+      <w:bookmarkStart w:id="369" w:name="_Toc471401658"/>
+      <w:bookmarkStart w:id="370" w:name="_Toc471401826"/>
+      <w:bookmarkStart w:id="371" w:name="_Toc487628730"/>
+      <w:bookmarkEnd w:id="368"/>
+      <w:bookmarkEnd w:id="369"/>
+      <w:bookmarkEnd w:id="370"/>
       <w:r>
         <w:t>Back-out Verification</w:t>
       </w:r>
       <w:r>
         <w:t xml:space="preserve"> Procedure</w:t>
       </w:r>
-      <w:bookmarkEnd w:id="340"/>
+      <w:bookmarkEnd w:id="371"/>
     </w:p>
     <w:p>
       <w:r>
         <w:t xml:space="preserve">Successful back-out is confirmed by verification that the back-out patch was successfully </w:t>
       </w:r>
-      <w:ins w:id="341" w:author="Jutzi, William Christopher (LTS)" w:date="2018-09-24T10:42:00Z">
+      <w:ins w:id="372" w:author="Jutzi, William Christopher (LTS)" w:date="2018-09-24T10:42:00Z">
         <w:r>
           <w:t>i</w:t>
         </w:r>
         <w:r>
-          <w:t>mplemented. This includes successful installation and testing that the back-out</w:t>
-        </w:r>
-        <w:bookmarkStart w:id="342" w:name="_GoBack"/>
-        <w:bookmarkEnd w:id="342"/>
-        <w:r>
-          <w:t xml:space="preserve"> acted as expected, as defined together with the team t</w:t>
-        </w:r>
-        <w:r>
-          <w:t>he site contacted in section 5.7</w:t>
+          <w:t>mplemented. This includes successful installation and testing that the back-out acted as expected, as defined together with the team the site contacted in section 5.7</w:t>
         </w:r>
       </w:ins>
-      <w:ins w:id="343" w:author="Jutzi, William Christopher (LTS)" w:date="2018-09-24T10:47:00Z">
+      <w:ins w:id="373" w:author="Jutzi, William Christopher (LTS)" w:date="2018-09-24T10:47:00Z">
         <w:r>
           <w:t>.</w:t>
         </w:r>
       </w:ins>
-      <w:del w:id="344" w:author="Jutzi, William Christopher (LTS)" w:date="2018-09-24T10:42:00Z">
+      <w:del w:id="374" w:author="Jutzi, William Christopher (LTS)" w:date="2018-09-24T10:42:00Z">
         <w:r>
           <w:delText>installed</w:delText>
         </w:r>
@@ -14036,14 +14273,14 @@
       <w:pPr>
         <w:pStyle w:val="Heading1"/>
       </w:pPr>
-      <w:bookmarkStart w:id="345" w:name="_Toc487628731"/>
+      <w:bookmarkStart w:id="375" w:name="_Toc487628731"/>
       <w:r>
         <w:t>Rollback Procedure</w:t>
       </w:r>
-      <w:bookmarkEnd w:id="345"/>
-    </w:p>
-    <w:p>
-      <w:bookmarkStart w:id="346" w:name="_Toc487628732"/>
+      <w:bookmarkEnd w:id="375"/>
+    </w:p>
+    <w:p>
+      <w:bookmarkStart w:id="376" w:name="_Toc487628732"/>
       <w:r>
         <w:t>Rollback</w:t>
       </w:r>
@@ -14058,7 +14295,7 @@
       <w:r>
         <w:t>Rollback Considerations</w:t>
       </w:r>
-      <w:bookmarkEnd w:id="346"/>
+      <w:bookmarkEnd w:id="376"/>
     </w:p>
     <w:p>
       <w:r>
@@ -14069,12 +14306,52 @@
       <w:pPr>
         <w:pStyle w:val="Heading2"/>
       </w:pPr>
-      <w:bookmarkStart w:id="347" w:name="_Toc487628733"/>
+      <w:bookmarkStart w:id="377" w:name="_Toc487628733"/>
+      <w:r>
+        <w:t>Rollback Criteria</w:t>
+      </w:r>
+      <w:bookmarkEnd w:id="377"/>
+    </w:p>
+    <w:p>
+      <w:r>
+        <w:t>Not applicable.</w:t>
+      </w:r>
+    </w:p>
+    <w:p>
+      <w:pPr>
+        <w:pStyle w:val="Heading2"/>
+      </w:pPr>
+      <w:bookmarkStart w:id="378" w:name="_Toc487628734"/>
+      <w:r>
+        <w:t>Rollback Risks</w:t>
+      </w:r>
+      <w:bookmarkEnd w:id="378"/>
+    </w:p>
+    <w:p>
+      <w:r>
+        <w:t>Not applicable.</w:t>
+      </w:r>
+    </w:p>
+    <w:p>
+      <w:pPr>
+        <w:pStyle w:val="Heading2"/>
+      </w:pPr>
+      <w:bookmarkStart w:id="379" w:name="_Toc471312610"/>
+      <w:bookmarkStart w:id="380" w:name="_Toc471313734"/>
+      <w:bookmarkStart w:id="381" w:name="_Toc471396389"/>
+      <w:bookmarkStart w:id="382" w:name="_Toc471401664"/>
+      <w:bookmarkStart w:id="383" w:name="_Toc471401832"/>
+      <w:bookmarkStart w:id="384" w:name="_Toc487628735"/>
+      <w:bookmarkEnd w:id="379"/>
+      <w:bookmarkEnd w:id="380"/>
+      <w:bookmarkEnd w:id="381"/>
+      <w:bookmarkEnd w:id="382"/>
+      <w:bookmarkEnd w:id="383"/>
       <w:r>
         <w:lastRenderedPageBreak/>
-        <w:t>Rollback Criteria</w:t>
-      </w:r>
-      <w:bookmarkEnd w:id="347"/>
+        <w:t>Authority for Rollback</w:t>
+      </w:r>
+      <w:bookmarkEnd w:id="384"/>
     </w:p>
     <w:p>
       <w:r>
@@ -14085,51 +14362,11 @@
       <w:pPr>
         <w:pStyle w:val="Heading2"/>
       </w:pPr>
-      <w:bookmarkStart w:id="348" w:name="_Toc487628734"/>
-      <w:r>
-        <w:t>Rollback Risks</w:t>
-      </w:r>
-      <w:bookmarkEnd w:id="348"/>
-    </w:p>
-    <w:p>
-      <w:r>
-        <w:t>Not applicable.</w:t>
-      </w:r>
-    </w:p>
-    <w:p>
-      <w:pPr>
-        <w:pStyle w:val="Heading2"/>
-      </w:pPr>
-      <w:bookmarkStart w:id="349" w:name="_Toc471312610"/>
-      <w:bookmarkStart w:id="350" w:name="_Toc471313734"/>
-      <w:bookmarkStart w:id="351" w:name="_Toc471396389"/>
-      <w:bookmarkStart w:id="352" w:name="_Toc471401664"/>
-      <w:bookmarkStart w:id="353" w:name="_Toc471401832"/>
-      <w:bookmarkStart w:id="354" w:name="_Toc487628735"/>
-      <w:bookmarkEnd w:id="349"/>
-      <w:bookmarkEnd w:id="350"/>
-      <w:bookmarkEnd w:id="351"/>
-      <w:bookmarkEnd w:id="352"/>
-      <w:bookmarkEnd w:id="353"/>
-      <w:r>
-        <w:t>Authority for Rollback</w:t>
-      </w:r>
-      <w:bookmarkEnd w:id="354"/>
-    </w:p>
-    <w:p>
-      <w:r>
-        <w:t>Not applicable.</w:t>
-      </w:r>
-    </w:p>
-    <w:p>
-      <w:pPr>
-        <w:pStyle w:val="Heading2"/>
-      </w:pPr>
-      <w:bookmarkStart w:id="355" w:name="_Toc487628736"/>
+      <w:bookmarkStart w:id="385" w:name="_Toc487628736"/>
       <w:r>
         <w:t>Rollback Procedure</w:t>
       </w:r>
-      <w:bookmarkEnd w:id="355"/>
+      <w:bookmarkEnd w:id="385"/>
     </w:p>
     <w:p>
       <w:r>
@@ -14145,11 +14382,11 @@
           <w:szCs w:val="22"/>
         </w:rPr>
       </w:pPr>
-      <w:bookmarkStart w:id="356" w:name="_Toc487628737"/>
+      <w:bookmarkStart w:id="386" w:name="_Toc487628737"/>
       <w:r>
         <w:t>Rollback Verification Procedure</w:t>
       </w:r>
-      <w:bookmarkEnd w:id="356"/>
+      <w:bookmarkEnd w:id="386"/>
     </w:p>
     <w:p>
       <w:r>
@@ -18712,7 +18949,6 @@
   <w:style w:type="character" w:default="1" w:styleId="DefaultParagraphFont">
     <w:name w:val="Default Paragraph Font"/>
     <w:uiPriority w:val="1"/>
-    <w:semiHidden/>
     <w:unhideWhenUsed/>
   </w:style>
   <w:style w:type="table" w:default="1" w:styleId="TableNormal">
@@ -20176,6 +20412,23 @@
 </file>
 
 <file path=customXml/item1.xml><?xml version="1.0" encoding="utf-8"?>
+<?mso-contentType ?>
+<FormTemplates xmlns="http://schemas.microsoft.com/sharepoint/v3/contenttype/forms">
+  <Display>DocumentLibraryForm</Display>
+  <Edit>DocumentLibraryForm</Edit>
+  <New>DocumentLibraryForm</New>
+</FormTemplates>
+</file>
+
+<file path=customXml/item2.xml><?xml version="1.0" encoding="utf-8"?>
+<p:properties xmlns:p="http://schemas.microsoft.com/office/2006/metadata/properties" xmlns:xsi="http://www.w3.org/2001/XMLSchema-instance" xmlns:pc="http://schemas.microsoft.com/office/infopath/2007/PartnerControls">
+  <documentManagement>
+    <Section xmlns="dccbc5df-29b3-4670-b8f5-ce9b6d6a1832">CD2 Required Documentation Templates</Section>
+  </documentManagement>
+</p:properties>
+</file>
+
+<file path=customXml/item3.xml><?xml version="1.0" encoding="utf-8"?>
 <ct:contentTypeSchema xmlns:ct="http://schemas.microsoft.com/office/2006/metadata/contentType" xmlns:ma="http://schemas.microsoft.com/office/2006/metadata/properties/metaAttributes" ct:_="" ma:_="" ma:contentTypeName="Document" ma:contentTypeID="0x0101004B55E56D3DD6DC4BB3756304B0ED6A72" ma:contentTypeVersion="1" ma:contentTypeDescription="Create a new document." ma:contentTypeScope="" ma:versionID="e7663c1fcff5c2e6022477c95496ec06">
   <xsd:schema xmlns:xsd="http://www.w3.org/2001/XMLSchema" xmlns:xs="http://www.w3.org/2001/XMLSchema" xmlns:p="http://schemas.microsoft.com/office/2006/metadata/properties" xmlns:ns2="dccbc5df-29b3-4670-b8f5-ce9b6d6a1832" targetNamespace="http://schemas.microsoft.com/office/2006/metadata/properties" ma:root="true" ma:fieldsID="fdf68a86bd0da0ce85bfb8f7fab78218" ns2:_="">
     <xsd:import namespace="dccbc5df-29b3-4670-b8f5-ce9b6d6a1832"/>
@@ -20308,28 +20561,29 @@
 </ct:contentTypeSchema>
 </file>
 
-<file path=customXml/item2.xml><?xml version="1.0" encoding="utf-8"?>
-<p:properties xmlns:p="http://schemas.microsoft.com/office/2006/metadata/properties" xmlns:xsi="http://www.w3.org/2001/XMLSchema-instance" xmlns:pc="http://schemas.microsoft.com/office/infopath/2007/PartnerControls">
-  <documentManagement>
-    <Section xmlns="dccbc5df-29b3-4670-b8f5-ce9b6d6a1832">CD2 Required Documentation Templates</Section>
-  </documentManagement>
-</p:properties>
-</file>
-
-<file path=customXml/item3.xml><?xml version="1.0" encoding="utf-8"?>
-<?mso-contentType ?>
-<FormTemplates xmlns="http://schemas.microsoft.com/sharepoint/v3/contenttype/forms">
-  <Display>DocumentLibraryForm</Display>
-  <Edit>DocumentLibraryForm</Edit>
-  <New>DocumentLibraryForm</New>
-</FormTemplates>
-</file>
-
 <file path=customXml/item4.xml><?xml version="1.0" encoding="utf-8"?>
 <b:Sources xmlns:b="http://schemas.openxmlformats.org/officeDocument/2006/bibliography" xmlns="http://schemas.openxmlformats.org/officeDocument/2006/bibliography" SelectedStyle="\APA.XSL" StyleName="APA"/>
 </file>
 
 <file path=customXml/itemProps1.xml><?xml version="1.0" encoding="utf-8"?>
+<ds:datastoreItem xmlns:ds="http://schemas.openxmlformats.org/officeDocument/2006/customXml" ds:itemID="{17A4561F-8EDF-45A1-9B5A-051AC10ECA67}">
+  <ds:schemaRefs>
+    <ds:schemaRef ds:uri="http://schemas.microsoft.com/sharepoint/v3/contenttype/forms"/>
+  </ds:schemaRefs>
+</ds:datastoreItem>
+</file>
+
+<file path=customXml/itemProps2.xml><?xml version="1.0" encoding="utf-8"?>
+<ds:datastoreItem xmlns:ds="http://schemas.openxmlformats.org/officeDocument/2006/customXml" ds:itemID="{8A7994EE-9A3C-46A0-AA3E-20C4619B20E2}">
+  <ds:schemaRefs>
+    <ds:schemaRef ds:uri="http://schemas.microsoft.com/office/2006/metadata/properties"/>
+    <ds:schemaRef ds:uri="http://schemas.microsoft.com/office/infopath/2007/PartnerControls"/>
+    <ds:schemaRef ds:uri="dccbc5df-29b3-4670-b8f5-ce9b6d6a1832"/>
+  </ds:schemaRefs>
+</ds:datastoreItem>
+</file>
+
+<file path=customXml/itemProps3.xml><?xml version="1.0" encoding="utf-8"?>
 <ds:datastoreItem xmlns:ds="http://schemas.openxmlformats.org/officeDocument/2006/customXml" ds:itemID="{929567F3-4B25-447E-A2D9-1DDD022D3150}">
   <ds:schemaRefs>
     <ds:schemaRef ds:uri="http://schemas.microsoft.com/office/2006/metadata/contentType"/>
@@ -20347,26 +20601,8 @@
 </ds:datastoreItem>
 </file>
 
-<file path=customXml/itemProps2.xml><?xml version="1.0" encoding="utf-8"?>
-<ds:datastoreItem xmlns:ds="http://schemas.openxmlformats.org/officeDocument/2006/customXml" ds:itemID="{8A7994EE-9A3C-46A0-AA3E-20C4619B20E2}">
-  <ds:schemaRefs>
-    <ds:schemaRef ds:uri="http://schemas.microsoft.com/office/2006/metadata/properties"/>
-    <ds:schemaRef ds:uri="http://schemas.microsoft.com/office/infopath/2007/PartnerControls"/>
-    <ds:schemaRef ds:uri="dccbc5df-29b3-4670-b8f5-ce9b6d6a1832"/>
-  </ds:schemaRefs>
-</ds:datastoreItem>
-</file>
-
-<file path=customXml/itemProps3.xml><?xml version="1.0" encoding="utf-8"?>
-<ds:datastoreItem xmlns:ds="http://schemas.openxmlformats.org/officeDocument/2006/customXml" ds:itemID="{17A4561F-8EDF-45A1-9B5A-051AC10ECA67}">
-  <ds:schemaRefs>
-    <ds:schemaRef ds:uri="http://schemas.microsoft.com/sharepoint/v3/contenttype/forms"/>
-  </ds:schemaRefs>
-</ds:datastoreItem>
-</file>
-
 <file path=customXml/itemProps4.xml><?xml version="1.0" encoding="utf-8"?>
-<ds:datastoreItem xmlns:ds="http://schemas.openxmlformats.org/officeDocument/2006/customXml" ds:itemID="{D4D31D32-5D24-4BF4-B9E2-D67C0E23CFE7}">
+<ds:datastoreItem xmlns:ds="http://schemas.openxmlformats.org/officeDocument/2006/customXml" ds:itemID="{86A96BED-5CBE-45BE-8087-5DC66C335A67}">
   <ds:schemaRefs>
     <ds:schemaRef ds:uri="http://schemas.openxmlformats.org/officeDocument/2006/bibliography"/>
   </ds:schemaRefs>

</xml_diff>